<commit_message>
Alpha 1 Complete! Woops forgot my updated Proccess Numbers
</commit_message>
<xml_diff>
--- a/Documentation/Module Designs/Input&Output_Module.docx
+++ b/Documentation/Module Designs/Input&Output_Module.docx
@@ -228,10 +228,7 @@
         <w:t xml:space="preserve">Mid-Level Design of the </w:t>
       </w:r>
       <w:r>
-        <w:t>Input &amp; Output</w:t>
-      </w:r>
-      <w:r>
-        <w:t xml:space="preserve"> </w:t>
+        <w:t xml:space="preserve">Input &amp; Output </w:t>
       </w:r>
       <w:r>
         <w:t>Module</w:t>
@@ -240,10 +237,7 @@
         <w:t xml:space="preserve">... </w:t>
       </w:r>
       <w:r>
-        <w:t xml:space="preserve">page </w:t>
-      </w:r>
-      <w:r>
-        <w:t>5</w:t>
+        <w:t>page 5</w:t>
       </w:r>
     </w:p>
     <w:p>
@@ -262,6 +256,41 @@
         <w:t xml:space="preserve">etailed Class Design of the </w:t>
       </w:r>
       <w:r>
+        <w:t xml:space="preserve">Input &amp; Output </w:t>
+      </w:r>
+      <w:r>
+        <w:t>Module</w:t>
+      </w:r>
+      <w:r>
+        <w:t xml:space="preserve">… </w:t>
+      </w:r>
+      <w:r>
+        <w:t>page 6</w:t>
+      </w:r>
+    </w:p>
+    <w:p>
+      <w:pPr>
+        <w:spacing w:before="240" w:after="240"/>
+      </w:pPr>
+      <w:r>
+        <w:t>5</w:t>
+      </w:r>
+      <w:r>
+        <w:rPr>
+          <w:rFonts w:ascii="Times New Roman" w:eastAsia="Times New Roman" w:hAnsi="Times New Roman" w:cs="Times New Roman"/>
+        </w:rPr>
+        <w:t xml:space="preserve">  </w:t>
+      </w:r>
+      <w:r>
+        <w:rPr>
+          <w:rFonts w:ascii="Times New Roman" w:eastAsia="Times New Roman" w:hAnsi="Times New Roman" w:cs="Times New Roman"/>
+        </w:rPr>
+        <w:tab/>
+      </w:r>
+      <w:r>
+        <w:t xml:space="preserve">Process View of the </w:t>
+      </w:r>
+      <w:r>
         <w:t>Input &amp; Output</w:t>
       </w:r>
       <w:r>
@@ -271,22 +300,19 @@
         <w:t>Module</w:t>
       </w:r>
       <w:r>
-        <w:t xml:space="preserve">… </w:t>
-      </w:r>
-      <w:r>
-        <w:t xml:space="preserve">page </w:t>
-      </w:r>
+        <w:t xml:space="preserve">... </w:t>
+      </w:r>
+      <w:r>
+        <w:t>page 7</w:t>
+      </w:r>
+    </w:p>
+    <w:p>
+      <w:pPr>
+        <w:spacing w:before="240" w:after="240"/>
+      </w:pPr>
       <w:r>
         <w:t>6</w:t>
       </w:r>
-    </w:p>
-    <w:p>
-      <w:pPr>
-        <w:spacing w:before="240" w:after="240"/>
-      </w:pPr>
-      <w:r>
-        <w:t>5</w:t>
-      </w:r>
       <w:r>
         <w:rPr>
           <w:rFonts w:ascii="Times New Roman" w:eastAsia="Times New Roman" w:hAnsi="Times New Roman" w:cs="Times New Roman"/>
@@ -300,54 +326,10 @@
         <w:tab/>
       </w:r>
       <w:r>
-        <w:t xml:space="preserve">Process View of the </w:t>
-      </w:r>
-      <w:r>
-        <w:t>Input &amp; Output</w:t>
-      </w:r>
-      <w:r>
-        <w:t xml:space="preserve"> </w:t>
-      </w:r>
-      <w:r>
-        <w:t>Module</w:t>
-      </w:r>
-      <w:r>
-        <w:t xml:space="preserve">... </w:t>
-      </w:r>
-      <w:r>
-        <w:t xml:space="preserve">page </w:t>
-      </w:r>
-      <w:r>
-        <w:t>7</w:t>
-      </w:r>
-    </w:p>
-    <w:p>
-      <w:pPr>
-        <w:spacing w:before="240" w:after="240"/>
-      </w:pPr>
-      <w:r>
-        <w:t>6</w:t>
-      </w:r>
-      <w:r>
-        <w:rPr>
-          <w:rFonts w:ascii="Times New Roman" w:eastAsia="Times New Roman" w:hAnsi="Times New Roman" w:cs="Times New Roman"/>
-        </w:rPr>
-        <w:t xml:space="preserve">  </w:t>
-      </w:r>
-      <w:r>
-        <w:rPr>
-          <w:rFonts w:ascii="Times New Roman" w:eastAsia="Times New Roman" w:hAnsi="Times New Roman" w:cs="Times New Roman"/>
-        </w:rPr>
-        <w:tab/>
-      </w:r>
-      <w:r>
         <w:t xml:space="preserve">Use Case View... </w:t>
       </w:r>
       <w:r>
-        <w:t xml:space="preserve">page </w:t>
-      </w:r>
-      <w:r>
-        <w:t>8</w:t>
+        <w:t>page 8</w:t>
       </w:r>
       <w:r>
         <w:t xml:space="preserve"> </w:t>
@@ -652,10 +634,7 @@
         <w:jc w:val="both"/>
       </w:pPr>
       <w:r>
-        <w:t>The design should</w:t>
-      </w:r>
-      <w:r>
-        <w:t xml:space="preserve"> allow for intuitive </w:t>
+        <w:t xml:space="preserve">The design should allow for intuitive </w:t>
       </w:r>
       <w:r>
         <w:t>user input</w:t>
@@ -671,10 +650,7 @@
         <w:jc w:val="both"/>
       </w:pPr>
       <w:r>
-        <w:t>The design should</w:t>
-      </w:r>
-      <w:r>
-        <w:t xml:space="preserve"> allow for different outputs (VR vs Pancake/ Flat)</w:t>
+        <w:t>The design should allow for different outputs (VR vs Pancake/ Flat)</w:t>
       </w:r>
     </w:p>
     <w:p>
@@ -687,10 +663,7 @@
         <w:jc w:val="both"/>
       </w:pPr>
       <w:r>
-        <w:t>The design should</w:t>
-      </w:r>
-      <w:r>
-        <w:t xml:space="preserve"> avoid making the player uncomfortable (i.e. nausea)</w:t>
+        <w:t>The design should avoid making the player uncomfortable (i.e. nausea)</w:t>
       </w:r>
     </w:p>
     <w:p>
@@ -737,13 +710,7 @@
         <w:t>module i</w:t>
       </w:r>
       <w:r>
-        <w:t xml:space="preserve">s built primarily of settings that exist in the </w:t>
-      </w:r>
-      <w:r>
-        <w:t xml:space="preserve">RacingPawn </w:t>
-      </w:r>
-      <w:r>
-        <w:t xml:space="preserve">but will likely also exist in a DummyPawn used for the Main Menu. </w:t>
+        <w:t xml:space="preserve">s built primarily of settings that exist in the RacingPawn but will likely also exist in a DummyPawn used for the Main Menu. </w:t>
       </w:r>
       <w:r>
         <w:t xml:space="preserve">These settings must be adaptable to different output methods whether it be traditional gameplay or through the use of VR. The input must also facilitate the navigation of menus and handing control to and from the game and the menus. </w:t>
@@ -1003,14 +970,7 @@
           <w:b/>
           <w:bCs/>
         </w:rPr>
-        <w:t>Input &amp; Output</w:t>
-      </w:r>
-      <w:r>
-        <w:rPr>
-          <w:b/>
-          <w:bCs/>
-        </w:rPr>
-        <w:t xml:space="preserve"> </w:t>
+        <w:t xml:space="preserve">Input &amp; Output </w:t>
       </w:r>
       <w:r>
         <w:rPr>
@@ -1217,10 +1177,10 @@
           <w:noProof/>
         </w:rPr>
         <w:drawing>
-          <wp:inline distT="0" distB="0" distL="0" distR="0" wp14:anchorId="2F4AFA12" wp14:editId="4F80D707">
-            <wp:extent cx="5943600" cy="3051810"/>
-            <wp:effectExtent l="0" t="0" r="0" b="0"/>
-            <wp:docPr id="7" name="Picture 7"/>
+          <wp:inline distT="0" distB="0" distL="0" distR="0" wp14:anchorId="2022C0D3" wp14:editId="11BC6953">
+            <wp:extent cx="5934075" cy="3048000"/>
+            <wp:effectExtent l="0" t="0" r="9525" b="0"/>
+            <wp:docPr id="5" name="Picture 5"/>
             <wp:cNvGraphicFramePr>
               <a:graphicFrameLocks xmlns:a="http://schemas.openxmlformats.org/drawingml/2006/main" noChangeAspect="1"/>
             </wp:cNvGraphicFramePr>
@@ -1228,7 +1188,7 @@
               <a:graphicData uri="http://schemas.openxmlformats.org/drawingml/2006/picture">
                 <pic:pic xmlns:pic="http://schemas.openxmlformats.org/drawingml/2006/picture">
                   <pic:nvPicPr>
-                    <pic:cNvPr id="0" name="Picture 6"/>
+                    <pic:cNvPr id="0" name="Picture 2"/>
                     <pic:cNvPicPr>
                       <a:picLocks noChangeAspect="1" noChangeArrowheads="1"/>
                     </pic:cNvPicPr>
@@ -1249,7 +1209,7 @@
                   <pic:spPr bwMode="auto">
                     <a:xfrm>
                       <a:off x="0" y="0"/>
-                      <a:ext cx="5943600" cy="3051810"/>
+                      <a:ext cx="5934075" cy="3048000"/>
                     </a:xfrm>
                     <a:prstGeom prst="rect">
                       <a:avLst/>
@@ -2546,15 +2506,6 @@
   </w:num>
   <w:num w:numId="10">
     <w:abstractNumId w:val="2"/>
-    <w:lvlOverride w:ilvl="0"/>
-    <w:lvlOverride w:ilvl="1"/>
-    <w:lvlOverride w:ilvl="2"/>
-    <w:lvlOverride w:ilvl="3"/>
-    <w:lvlOverride w:ilvl="4"/>
-    <w:lvlOverride w:ilvl="5"/>
-    <w:lvlOverride w:ilvl="6"/>
-    <w:lvlOverride w:ilvl="7"/>
-    <w:lvlOverride w:ilvl="8"/>
   </w:num>
 </w:numbering>
 </file>

</xml_diff>

<commit_message>
Updated Last two Modules to Match Alpha 2 Networking Changes. This Marks Alpha 2 complete with only comments to be added.
</commit_message>
<xml_diff>
--- a/Documentation/Module Designs/Input&Output_Module.docx
+++ b/Documentation/Module Designs/Input&Output_Module.docx
@@ -11,12 +11,21 @@
           <w:szCs w:val="36"/>
         </w:rPr>
       </w:pPr>
+      <w:proofErr w:type="spellStart"/>
       <w:r>
         <w:rPr>
           <w:sz w:val="36"/>
           <w:szCs w:val="36"/>
         </w:rPr>
-        <w:t xml:space="preserve">ALPHA_RCRacing / </w:t>
+        <w:t>ALPHA_RCRacing</w:t>
+      </w:r>
+      <w:proofErr w:type="spellEnd"/>
+      <w:r>
+        <w:rPr>
+          <w:sz w:val="36"/>
+          <w:szCs w:val="36"/>
+        </w:rPr>
+        <w:t xml:space="preserve"> / </w:t>
       </w:r>
       <w:bookmarkStart w:id="0" w:name="_Hlk98597576"/>
       <w:bookmarkStart w:id="1" w:name="_Hlk98597675"/>
@@ -104,6 +113,7 @@
       <w:pPr>
         <w:spacing w:before="240" w:after="240"/>
       </w:pPr>
+      <w:proofErr w:type="gramStart"/>
       <w:r>
         <w:t>1</w:t>
       </w:r>
@@ -119,6 +129,7 @@
         </w:rPr>
         <w:tab/>
       </w:r>
+      <w:proofErr w:type="gramEnd"/>
       <w:r>
         <w:t>Introduction.. 3</w:t>
       </w:r>
@@ -127,6 +138,7 @@
       <w:pPr>
         <w:spacing w:before="240" w:after="240"/>
       </w:pPr>
+      <w:proofErr w:type="gramStart"/>
       <w:r>
         <w:t>2</w:t>
       </w:r>
@@ -142,6 +154,7 @@
         </w:rPr>
         <w:tab/>
       </w:r>
+      <w:proofErr w:type="gramEnd"/>
       <w:r>
         <w:t>Design Goals.. 3</w:t>
       </w:r>
@@ -150,6 +163,7 @@
       <w:pPr>
         <w:spacing w:before="240" w:after="240"/>
       </w:pPr>
+      <w:proofErr w:type="gramStart"/>
       <w:r>
         <w:t>3</w:t>
       </w:r>
@@ -165,6 +179,7 @@
         </w:rPr>
         <w:tab/>
       </w:r>
+      <w:proofErr w:type="gramEnd"/>
       <w:r>
         <w:t>System Behavior.. 3</w:t>
       </w:r>
@@ -173,6 +188,7 @@
       <w:pPr>
         <w:spacing w:before="240" w:after="240"/>
       </w:pPr>
+      <w:proofErr w:type="gramStart"/>
       <w:r>
         <w:t>4</w:t>
       </w:r>
@@ -188,6 +204,7 @@
         </w:rPr>
         <w:tab/>
       </w:r>
+      <w:proofErr w:type="gramEnd"/>
       <w:r>
         <w:t>Logical View... 3</w:t>
       </w:r>
@@ -204,10 +221,18 @@
         <w:tab/>
       </w:r>
       <w:r>
-        <w:t>High-Level Design (Architecture of the Entire system)</w:t>
-      </w:r>
-      <w:r>
-        <w:t xml:space="preserve">… </w:t>
+        <w:t xml:space="preserve">High-Level Design (Architecture of the Entire </w:t>
+      </w:r>
+      <w:proofErr w:type="gramStart"/>
+      <w:r>
+        <w:t>system)</w:t>
+      </w:r>
+      <w:r>
+        <w:t>…</w:t>
+      </w:r>
+      <w:proofErr w:type="gramEnd"/>
+      <w:r>
+        <w:t xml:space="preserve"> </w:t>
       </w:r>
       <w:r>
         <w:t>page 4</w:t>
@@ -272,6 +297,7 @@
       <w:pPr>
         <w:spacing w:before="240" w:after="240"/>
       </w:pPr>
+      <w:proofErr w:type="gramStart"/>
       <w:r>
         <w:t>5</w:t>
       </w:r>
@@ -287,6 +313,7 @@
         </w:rPr>
         <w:tab/>
       </w:r>
+      <w:proofErr w:type="gramEnd"/>
       <w:r>
         <w:t xml:space="preserve">Process View of the </w:t>
       </w:r>
@@ -310,6 +337,7 @@
       <w:pPr>
         <w:spacing w:before="240" w:after="240"/>
       </w:pPr>
+      <w:proofErr w:type="gramStart"/>
       <w:r>
         <w:t>6</w:t>
       </w:r>
@@ -325,6 +353,7 @@
         </w:rPr>
         <w:tab/>
       </w:r>
+      <w:proofErr w:type="gramEnd"/>
       <w:r>
         <w:t xml:space="preserve">Use Case View... </w:t>
       </w:r>
@@ -445,7 +474,7 @@
     </w:p>
     <w:p>
       <w:pPr>
-        <w:spacing w:before="240" w:after="240"/>
+        <w:spacing w:before="60" w:after="240"/>
       </w:pPr>
       <w:r>
         <w:rPr>
@@ -454,7 +483,7 @@
         <w:t>Modifier:</w:t>
       </w:r>
       <w:r>
-        <w:t xml:space="preserve"> </w:t>
+        <w:t xml:space="preserve"> Alexander Achorn</w:t>
       </w:r>
     </w:p>
     <w:p>
@@ -468,7 +497,7 @@
         <w:t>Date:</w:t>
       </w:r>
       <w:r>
-        <w:t xml:space="preserve"> </w:t>
+        <w:t xml:space="preserve"> 04 / 16 / 2022</w:t>
       </w:r>
     </w:p>
     <w:p>
@@ -481,6 +510,14 @@
         </w:rPr>
         <w:t>Description of Change:</w:t>
       </w:r>
+      <w:r>
+        <w:t xml:space="preserve"> Added Networking Changes</w:t>
+      </w:r>
+    </w:p>
+    <w:p>
+      <w:pPr>
+        <w:spacing w:before="60" w:after="240"/>
+      </w:pPr>
       <w:r>
         <w:t xml:space="preserve"> </w:t>
       </w:r>
@@ -532,7 +569,23 @@
         <w:jc w:val="both"/>
       </w:pPr>
       <w:r>
-        <w:t xml:space="preserve">This document describes the architecture and design for ALPHA_RCRacing, a game being developed by Inertial Sketch. ALPHA_RCRacing is a Multiplayer RC Car Game where player compete against each other in a competitive racing track filled with jumps, turns and Power Ups. </w:t>
+        <w:t xml:space="preserve">This document describes the architecture and design for </w:t>
+      </w:r>
+      <w:proofErr w:type="spellStart"/>
+      <w:r>
+        <w:t>ALPHA_RCRacing</w:t>
+      </w:r>
+      <w:proofErr w:type="spellEnd"/>
+      <w:r>
+        <w:t xml:space="preserve">, a game being developed by Inertial Sketch. </w:t>
+      </w:r>
+      <w:proofErr w:type="spellStart"/>
+      <w:r>
+        <w:t>ALPHA_RCRacing</w:t>
+      </w:r>
+      <w:proofErr w:type="spellEnd"/>
+      <w:r>
+        <w:t xml:space="preserve"> is a Multiplayer RC Car Game where player compete against each other in a competitive racing track filled with jumps, turns and Power Ups. </w:t>
       </w:r>
     </w:p>
     <w:p>
@@ -563,8 +616,13 @@
         </w:numPr>
         <w:jc w:val="both"/>
       </w:pPr>
-      <w:r>
-        <w:t xml:space="preserve">Developers; </w:t>
+      <w:proofErr w:type="gramStart"/>
+      <w:r>
+        <w:t>Developers;</w:t>
+      </w:r>
+      <w:proofErr w:type="gramEnd"/>
+      <w:r>
+        <w:t xml:space="preserve"> </w:t>
       </w:r>
     </w:p>
     <w:p>
@@ -663,7 +721,15 @@
         <w:jc w:val="both"/>
       </w:pPr>
       <w:r>
-        <w:t>The design should avoid making the player uncomfortable (i.e. nausea)</w:t>
+        <w:t>The design should avoid making the player uncomfortable (</w:t>
+      </w:r>
+      <w:proofErr w:type="gramStart"/>
+      <w:r>
+        <w:t>i.e.</w:t>
+      </w:r>
+      <w:proofErr w:type="gramEnd"/>
+      <w:r>
+        <w:t xml:space="preserve"> nausea)</w:t>
       </w:r>
     </w:p>
     <w:p>
@@ -710,10 +776,48 @@
         <w:t>module i</w:t>
       </w:r>
       <w:r>
-        <w:t xml:space="preserve">s built primarily of settings that exist in the RacingPawn but will likely also exist in a DummyPawn used for the Main Menu. </w:t>
-      </w:r>
-      <w:r>
-        <w:t xml:space="preserve">These settings must be adaptable to different output methods whether it be traditional gameplay or through the use of VR. The input must also facilitate the navigation of menus and handing control to and from the game and the menus. </w:t>
+        <w:t xml:space="preserve">s built primarily of settings that exist in the </w:t>
+      </w:r>
+      <w:proofErr w:type="spellStart"/>
+      <w:r>
+        <w:t>RacingPawn</w:t>
+      </w:r>
+      <w:proofErr w:type="spellEnd"/>
+      <w:r>
+        <w:t xml:space="preserve"> and </w:t>
+      </w:r>
+      <w:proofErr w:type="spellStart"/>
+      <w:r>
+        <w:t>RacingPlayerController</w:t>
+      </w:r>
+      <w:proofErr w:type="spellEnd"/>
+      <w:r>
+        <w:t xml:space="preserve"> but also </w:t>
+      </w:r>
+      <w:r>
+        <w:t>uses</w:t>
+      </w:r>
+      <w:r>
+        <w:t xml:space="preserve"> a </w:t>
+      </w:r>
+      <w:proofErr w:type="spellStart"/>
+      <w:r>
+        <w:t>DummyPawn</w:t>
+      </w:r>
+      <w:proofErr w:type="spellEnd"/>
+      <w:r>
+        <w:t xml:space="preserve"> used for the Main Menu. </w:t>
+      </w:r>
+      <w:r>
+        <w:t xml:space="preserve">These settings must be adaptable to different output methods whether it be traditional gameplay or </w:t>
+      </w:r>
+      <w:proofErr w:type="gramStart"/>
+      <w:r>
+        <w:t>through the use of</w:t>
+      </w:r>
+      <w:proofErr w:type="gramEnd"/>
+      <w:r>
+        <w:t xml:space="preserve"> VR. The input must also facilitate the navigation of menus and handing control to and from the game and the menus. </w:t>
       </w:r>
     </w:p>
     <w:p>
@@ -747,7 +851,15 @@
         <w:jc w:val="both"/>
       </w:pPr>
       <w:r>
-        <w:t>The logical view describes the main shared components, attributes and switches of the system. This includes modules, the static relationships between modules, and their dynamic patterns of interaction.</w:t>
+        <w:t xml:space="preserve">The logical view describes the main shared components, </w:t>
+      </w:r>
+      <w:proofErr w:type="gramStart"/>
+      <w:r>
+        <w:t>attributes</w:t>
+      </w:r>
+      <w:proofErr w:type="gramEnd"/>
+      <w:r>
+        <w:t xml:space="preserve"> and switches of the system. This includes modules, the static relationships between modules, and their dynamic patterns of interaction.</w:t>
       </w:r>
     </w:p>
     <w:p>
@@ -878,8 +990,13 @@
         <w:spacing w:line="256" w:lineRule="auto"/>
         <w:jc w:val="both"/>
       </w:pPr>
-      <w:r>
-        <w:t>RacingPawn System is the main system and handles the car movements, current power up and various effects.</w:t>
+      <w:proofErr w:type="spellStart"/>
+      <w:r>
+        <w:t>RacingPawn</w:t>
+      </w:r>
+      <w:proofErr w:type="spellEnd"/>
+      <w:r>
+        <w:t xml:space="preserve"> System is the main system and handles the car movements, current power up and various effects.</w:t>
       </w:r>
     </w:p>
     <w:p>
@@ -892,8 +1009,21 @@
         <w:spacing w:line="256" w:lineRule="auto"/>
         <w:jc w:val="both"/>
       </w:pPr>
-      <w:r>
-        <w:t>PowerUp System knows its mesh and collision sphere as well as its cooldown and despawn timer. Its children have unique effects.</w:t>
+      <w:proofErr w:type="spellStart"/>
+      <w:r>
+        <w:t>PowerUp</w:t>
+      </w:r>
+      <w:proofErr w:type="spellEnd"/>
+      <w:r>
+        <w:t xml:space="preserve"> System knows its mesh and collision sphere as well as its cooldown and </w:t>
+      </w:r>
+      <w:proofErr w:type="spellStart"/>
+      <w:r>
+        <w:t>despawn</w:t>
+      </w:r>
+      <w:proofErr w:type="spellEnd"/>
+      <w:r>
+        <w:t xml:space="preserve"> timer. Its children have unique effects.</w:t>
       </w:r>
     </w:p>
     <w:p>
@@ -934,8 +1064,13 @@
         <w:spacing w:line="256" w:lineRule="auto"/>
         <w:jc w:val="both"/>
       </w:pPr>
-      <w:r>
-        <w:t>InputComponents system handles the controls for PC, Console and VR.</w:t>
+      <w:proofErr w:type="spellStart"/>
+      <w:r>
+        <w:t>InputComponents</w:t>
+      </w:r>
+      <w:proofErr w:type="spellEnd"/>
+      <w:r>
+        <w:t xml:space="preserve"> system handles the controls for PC, Console and VR.</w:t>
       </w:r>
     </w:p>
     <w:p/>
@@ -987,10 +1122,10 @@
           <w:noProof/>
         </w:rPr>
         <w:drawing>
-          <wp:inline distT="0" distB="0" distL="0" distR="0" wp14:anchorId="5CA3359C" wp14:editId="7F82ACC0">
-            <wp:extent cx="5943600" cy="4592955"/>
+          <wp:inline distT="0" distB="0" distL="0" distR="0" wp14:anchorId="5CA3359C" wp14:editId="208E78C8">
+            <wp:extent cx="5943600" cy="4592781"/>
             <wp:effectExtent l="0" t="0" r="0" b="0"/>
-            <wp:docPr id="2" name="Picture 2" descr="Diagram&#10;&#10;Description automatically generated"/>
+            <wp:docPr id="2" name="Picture 2"/>
             <wp:cNvGraphicFramePr>
               <a:graphicFrameLocks xmlns:a="http://schemas.openxmlformats.org/drawingml/2006/main" noChangeAspect="1"/>
             </wp:cNvGraphicFramePr>
@@ -998,7 +1133,7 @@
               <a:graphicData uri="http://schemas.openxmlformats.org/drawingml/2006/picture">
                 <pic:pic xmlns:pic="http://schemas.openxmlformats.org/drawingml/2006/picture">
                   <pic:nvPicPr>
-                    <pic:cNvPr id="2" name="Picture 2" descr="Diagram&#10;&#10;Description automatically generated"/>
+                    <pic:cNvPr id="2" name="Picture 2"/>
                     <pic:cNvPicPr>
                       <a:picLocks noChangeAspect="1" noChangeArrowheads="1"/>
                     </pic:cNvPicPr>
@@ -1011,7 +1146,6 @@
                         </a:ext>
                       </a:extLst>
                     </a:blip>
-                    <a:srcRect/>
                     <a:stretch>
                       <a:fillRect/>
                     </a:stretch>
@@ -1019,7 +1153,7 @@
                   <pic:spPr bwMode="auto">
                     <a:xfrm>
                       <a:off x="0" y="0"/>
-                      <a:ext cx="5943600" cy="4592955"/>
+                      <a:ext cx="5943600" cy="4592781"/>
                     </a:xfrm>
                     <a:prstGeom prst="rect">
                       <a:avLst/>
@@ -1067,18 +1201,18 @@
           <w:noProof/>
         </w:rPr>
         <w:drawing>
-          <wp:anchor distT="0" distB="0" distL="114300" distR="114300" simplePos="0" relativeHeight="251660288" behindDoc="1" locked="0" layoutInCell="1" allowOverlap="1" wp14:anchorId="6616119D" wp14:editId="6D251680">
+          <wp:anchor distT="0" distB="0" distL="114300" distR="114300" simplePos="0" relativeHeight="251660288" behindDoc="1" locked="0" layoutInCell="1" allowOverlap="1" wp14:anchorId="6616119D" wp14:editId="02C86ED9">
             <wp:simplePos x="0" y="0"/>
             <wp:positionH relativeFrom="page">
-              <wp:posOffset>1275450</wp:posOffset>
+              <wp:posOffset>1336465</wp:posOffset>
             </wp:positionH>
             <wp:positionV relativeFrom="paragraph">
-              <wp:posOffset>11489</wp:posOffset>
+              <wp:posOffset>9525</wp:posOffset>
             </wp:positionV>
-            <wp:extent cx="4635500" cy="8218805"/>
+            <wp:extent cx="4515269" cy="8218805"/>
             <wp:effectExtent l="0" t="0" r="0" b="0"/>
             <wp:wrapNone/>
-            <wp:docPr id="4" name="Picture 4" descr="Text, letter&#10;&#10;Description automatically generated"/>
+            <wp:docPr id="4" name="Picture 4"/>
             <wp:cNvGraphicFramePr>
               <a:graphicFrameLocks xmlns:a="http://schemas.openxmlformats.org/drawingml/2006/main" noChangeAspect="1"/>
             </wp:cNvGraphicFramePr>
@@ -1086,7 +1220,7 @@
               <a:graphicData uri="http://schemas.openxmlformats.org/drawingml/2006/picture">
                 <pic:pic xmlns:pic="http://schemas.openxmlformats.org/drawingml/2006/picture">
                   <pic:nvPicPr>
-                    <pic:cNvPr id="4" name="Picture 4" descr="Text, letter&#10;&#10;Description automatically generated"/>
+                    <pic:cNvPr id="4" name="Picture 4"/>
                     <pic:cNvPicPr>
                       <a:picLocks noChangeAspect="1" noChangeArrowheads="1"/>
                     </pic:cNvPicPr>
@@ -1099,7 +1233,6 @@
                         </a:ext>
                       </a:extLst>
                     </a:blip>
-                    <a:srcRect/>
                     <a:stretch>
                       <a:fillRect/>
                     </a:stretch>
@@ -1107,7 +1240,7 @@
                   <pic:spPr bwMode="auto">
                     <a:xfrm>
                       <a:off x="0" y="0"/>
-                      <a:ext cx="4635500" cy="8218805"/>
+                      <a:ext cx="4515269" cy="8218805"/>
                     </a:xfrm>
                     <a:prstGeom prst="rect">
                       <a:avLst/>
@@ -1153,20 +1286,34 @@
           <w:bCs/>
         </w:rPr>
         <w:lastRenderedPageBreak/>
-        <w:t xml:space="preserve">of the </w:t>
+        <w:t>Process View</w:t>
       </w:r>
       <w:r>
         <w:rPr>
           <w:b/>
           <w:bCs/>
         </w:rPr>
-        <w:t>Input &amp; Output</w:t>
+        <w:t xml:space="preserve"> </w:t>
       </w:r>
       <w:r>
         <w:rPr>
           <w:b/>
           <w:bCs/>
         </w:rPr>
+        <w:t xml:space="preserve">of the </w:t>
+      </w:r>
+      <w:r>
+        <w:rPr>
+          <w:b/>
+          <w:bCs/>
+        </w:rPr>
+        <w:t>Input &amp; Output</w:t>
+      </w:r>
+      <w:r>
+        <w:rPr>
+          <w:b/>
+          <w:bCs/>
+        </w:rPr>
         <w:t xml:space="preserve"> Module</w:t>
       </w:r>
     </w:p>
@@ -1177,9 +1324,9 @@
           <w:noProof/>
         </w:rPr>
         <w:drawing>
-          <wp:inline distT="0" distB="0" distL="0" distR="0" wp14:anchorId="2022C0D3" wp14:editId="11BC6953">
-            <wp:extent cx="5934075" cy="3048000"/>
-            <wp:effectExtent l="0" t="0" r="9525" b="0"/>
+          <wp:inline distT="0" distB="0" distL="0" distR="0" wp14:anchorId="2022C0D3" wp14:editId="2E543EE9">
+            <wp:extent cx="6025582" cy="3830898"/>
+            <wp:effectExtent l="0" t="0" r="0" b="0"/>
             <wp:docPr id="5" name="Picture 5"/>
             <wp:cNvGraphicFramePr>
               <a:graphicFrameLocks xmlns:a="http://schemas.openxmlformats.org/drawingml/2006/main" noChangeAspect="1"/>
@@ -1188,7 +1335,7 @@
               <a:graphicData uri="http://schemas.openxmlformats.org/drawingml/2006/picture">
                 <pic:pic xmlns:pic="http://schemas.openxmlformats.org/drawingml/2006/picture">
                   <pic:nvPicPr>
-                    <pic:cNvPr id="0" name="Picture 2"/>
+                    <pic:cNvPr id="5" name="Picture 5"/>
                     <pic:cNvPicPr>
                       <a:picLocks noChangeAspect="1" noChangeArrowheads="1"/>
                     </pic:cNvPicPr>
@@ -1201,7 +1348,6 @@
                         </a:ext>
                       </a:extLst>
                     </a:blip>
-                    <a:srcRect/>
                     <a:stretch>
                       <a:fillRect/>
                     </a:stretch>
@@ -1209,7 +1355,7 @@
                   <pic:spPr bwMode="auto">
                     <a:xfrm>
                       <a:off x="0" y="0"/>
-                      <a:ext cx="5934075" cy="3048000"/>
+                      <a:ext cx="6025582" cy="3830898"/>
                     </a:xfrm>
                     <a:prstGeom prst="rect">
                       <a:avLst/>
@@ -1229,16 +1375,48 @@
     <w:p/>
     <w:p>
       <w:r>
-        <w:t xml:space="preserve">The Input, Output sequence begins at the start of the game when the MenuMap checks if the Player is using VR or not. </w:t>
-      </w:r>
-      <w:r>
-        <w:t xml:space="preserve">If using VR </w:t>
-      </w:r>
-      <w:r>
-        <w:t xml:space="preserve">the TestMap will be loaded and </w:t>
-      </w:r>
-      <w:r>
-        <w:t xml:space="preserve">the RCRacingPawn will set a variety of </w:t>
+        <w:t xml:space="preserve">The Input, Output sequence begins at the start of the game when the </w:t>
+      </w:r>
+      <w:proofErr w:type="spellStart"/>
+      <w:r>
+        <w:t>MenuMap</w:t>
+      </w:r>
+      <w:proofErr w:type="spellEnd"/>
+      <w:r>
+        <w:t xml:space="preserve"> checks if the Player is using VR or not. </w:t>
+      </w:r>
+      <w:r>
+        <w:t xml:space="preserve">If using </w:t>
+      </w:r>
+      <w:proofErr w:type="gramStart"/>
+      <w:r>
+        <w:t>VR</w:t>
+      </w:r>
+      <w:proofErr w:type="gramEnd"/>
+      <w:r>
+        <w:t xml:space="preserve"> </w:t>
+      </w:r>
+      <w:r>
+        <w:t xml:space="preserve">the </w:t>
+      </w:r>
+      <w:proofErr w:type="spellStart"/>
+      <w:r>
+        <w:t>TestMap</w:t>
+      </w:r>
+      <w:proofErr w:type="spellEnd"/>
+      <w:r>
+        <w:t xml:space="preserve"> will be loaded and </w:t>
+      </w:r>
+      <w:r>
+        <w:t xml:space="preserve">the </w:t>
+      </w:r>
+      <w:proofErr w:type="spellStart"/>
+      <w:r>
+        <w:t>RCRacingPawn</w:t>
+      </w:r>
+      <w:proofErr w:type="spellEnd"/>
+      <w:r>
+        <w:t xml:space="preserve"> will set a variety of </w:t>
       </w:r>
       <w:r>
         <w:t xml:space="preserve">Camera settings specifically for VR. </w:t>
@@ -1253,7 +1431,18 @@
         <w:t>If not using VR</w:t>
       </w:r>
       <w:r>
-        <w:t xml:space="preserve"> the PlayerController </w:t>
+        <w:t xml:space="preserve"> the </w:t>
+      </w:r>
+      <w:proofErr w:type="spellStart"/>
+      <w:r>
+        <w:t>Racing</w:t>
+      </w:r>
+      <w:r>
+        <w:t>PlayerController</w:t>
+      </w:r>
+      <w:proofErr w:type="spellEnd"/>
+      <w:r>
+        <w:t xml:space="preserve"> </w:t>
       </w:r>
       <w:r>
         <w:t>c</w:t>
@@ -1265,7 +1454,31 @@
         <w:t xml:space="preserve"> will</w:t>
       </w:r>
       <w:r>
-        <w:t xml:space="preserve"> call InGameUI’s ShowMainMenu. From that point the controls are handed over to the UI as the MainMenu is added to the viewport. The player then</w:t>
+        <w:t xml:space="preserve"> call </w:t>
+      </w:r>
+      <w:proofErr w:type="spellStart"/>
+      <w:r>
+        <w:t>InGameUI’s</w:t>
+      </w:r>
+      <w:proofErr w:type="spellEnd"/>
+      <w:r>
+        <w:t xml:space="preserve"> </w:t>
+      </w:r>
+      <w:proofErr w:type="spellStart"/>
+      <w:r>
+        <w:t>ShowMainMenu</w:t>
+      </w:r>
+      <w:proofErr w:type="spellEnd"/>
+      <w:r>
+        <w:t xml:space="preserve">. From that point the controls are handed over to the UI as the </w:t>
+      </w:r>
+      <w:proofErr w:type="spellStart"/>
+      <w:r>
+        <w:t>MainMenu</w:t>
+      </w:r>
+      <w:proofErr w:type="spellEnd"/>
+      <w:r>
+        <w:t xml:space="preserve"> is added to the viewport. The player then</w:t>
       </w:r>
       <w:r>
         <w:t xml:space="preserve"> can navigate through the menus to each submenu. If they proceed to </w:t>
@@ -1289,7 +1502,15 @@
         <w:br/>
       </w:r>
       <w:r>
-        <w:t>After the new map is loaded the Dummy player is now swapped for a RCRacingPawn who will hand</w:t>
+        <w:t xml:space="preserve">After the new map is loaded the Dummy player is now swapped for a </w:t>
+      </w:r>
+      <w:proofErr w:type="spellStart"/>
+      <w:r>
+        <w:t>RCRacingPawn</w:t>
+      </w:r>
+      <w:proofErr w:type="spellEnd"/>
+      <w:r>
+        <w:t xml:space="preserve"> who will hand</w:t>
       </w:r>
       <w:r>
         <w:t>le</w:t>
@@ -1310,7 +1531,15 @@
         <w:br/>
       </w:r>
       <w:r>
-        <w:t>While the sequence is nearly identical to the Menu sequence and contained within other Classes the Input and Output module and loop are integral to the smooth integration of VR as adaptations will need to be made throughout rather then in a single class.</w:t>
+        <w:t xml:space="preserve">While the sequence is nearly identical to the Menu sequence and contained within other </w:t>
+      </w:r>
+      <w:proofErr w:type="gramStart"/>
+      <w:r>
+        <w:t>Classes</w:t>
+      </w:r>
+      <w:proofErr w:type="gramEnd"/>
+      <w:r>
+        <w:t xml:space="preserve"> the Input and Output module and loop are integral to the smooth integration of VR as adaptations will need to be made throughout rather then in a single class.</w:t>
       </w:r>
     </w:p>
     <w:p>
@@ -1386,7 +1615,21 @@
         <w:rPr>
           <w:color w:val="FF0000"/>
         </w:rPr>
-        <w:t>automatically loads the test map as you can’t open the menus at all while using VR.</w:t>
+        <w:t xml:space="preserve">automatically loads the test map as you can’t open the menus at all </w:t>
+      </w:r>
+      <w:proofErr w:type="gramStart"/>
+      <w:r>
+        <w:rPr>
+          <w:color w:val="FF0000"/>
+        </w:rPr>
+        <w:t>while</w:t>
+      </w:r>
+      <w:proofErr w:type="gramEnd"/>
+      <w:r>
+        <w:rPr>
+          <w:color w:val="FF0000"/>
+        </w:rPr>
+        <w:t xml:space="preserve"> using VR.</w:t>
       </w:r>
     </w:p>
     <w:p>
@@ -1394,7 +1637,31 @@
         <w:jc w:val="both"/>
       </w:pPr>
       <w:r>
-        <w:t>To help facilitate easy navigation a controls menu can be accessed from the Main and Pause menus. This lists all the common controls. Vive, Index and Oculus controllers should generally be mapped the same as the gamepad with the exception of Vive wands using their trackpad in rather then the joystick on other platforms.</w:t>
+        <w:t xml:space="preserve">To help facilitate easy navigation a controls menu can be accessed from the Main and Pause menus. This lists all the common controls. </w:t>
+      </w:r>
+      <w:proofErr w:type="spellStart"/>
+      <w:r>
+        <w:t>Vive</w:t>
+      </w:r>
+      <w:proofErr w:type="spellEnd"/>
+      <w:r>
+        <w:t xml:space="preserve">, Index and Oculus controllers should generally be mapped the same as the gamepad </w:t>
+      </w:r>
+      <w:proofErr w:type="gramStart"/>
+      <w:r>
+        <w:t>with the exception of</w:t>
+      </w:r>
+      <w:proofErr w:type="gramEnd"/>
+      <w:r>
+        <w:t xml:space="preserve"> </w:t>
+      </w:r>
+      <w:proofErr w:type="spellStart"/>
+      <w:r>
+        <w:t>Vive</w:t>
+      </w:r>
+      <w:proofErr w:type="spellEnd"/>
+      <w:r>
+        <w:t xml:space="preserve"> wands using their trackpad in rather then the joystick on other platforms.</w:t>
       </w:r>
     </w:p>
     <w:p>
@@ -2477,34 +2744,34 @@
       </w:rPr>
     </w:lvl>
   </w:abstractNum>
-  <w:num w:numId="1">
+  <w:num w:numId="1" w16cid:durableId="1153133130">
     <w:abstractNumId w:val="0"/>
   </w:num>
-  <w:num w:numId="2">
+  <w:num w:numId="2" w16cid:durableId="889072254">
     <w:abstractNumId w:val="3"/>
   </w:num>
-  <w:num w:numId="3">
+  <w:num w:numId="3" w16cid:durableId="931595690">
     <w:abstractNumId w:val="8"/>
   </w:num>
-  <w:num w:numId="4">
+  <w:num w:numId="4" w16cid:durableId="1301838747">
     <w:abstractNumId w:val="1"/>
   </w:num>
-  <w:num w:numId="5">
+  <w:num w:numId="5" w16cid:durableId="673454578">
     <w:abstractNumId w:val="2"/>
   </w:num>
-  <w:num w:numId="6">
+  <w:num w:numId="6" w16cid:durableId="689179902">
     <w:abstractNumId w:val="4"/>
   </w:num>
-  <w:num w:numId="7">
+  <w:num w:numId="7" w16cid:durableId="480271917">
     <w:abstractNumId w:val="6"/>
   </w:num>
-  <w:num w:numId="8">
+  <w:num w:numId="8" w16cid:durableId="924805236">
     <w:abstractNumId w:val="7"/>
   </w:num>
-  <w:num w:numId="9">
+  <w:num w:numId="9" w16cid:durableId="880552433">
     <w:abstractNumId w:val="5"/>
   </w:num>
-  <w:num w:numId="10">
+  <w:num w:numId="10" w16cid:durableId="1658461346">
     <w:abstractNumId w:val="2"/>
   </w:num>
 </w:numbering>

</xml_diff>